<commit_message>
donen with hw1 again
</commit_message>
<xml_diff>
--- a/Homework1/Homework1_Arya_Rahmanian.docx
+++ b/Homework1/Homework1_Arya_Rahmanian.docx
@@ -102,9 +102,17 @@
           <w:sz w:val="24"/>
           <w:szCs w:val="24"/>
         </w:rPr>
-        <w:t xml:space="preserve"> Link: </w:t>
-      </w:r>
-      <w:hyperlink r:id="rId5" w:history="1">
+        <w:t xml:space="preserve"> Link:</w:t>
+      </w:r>
+      <w:r>
+        <w:rPr>
+          <w:rFonts w:ascii="Times New Roman" w:hAnsi="Times New Roman" w:cs="Times New Roman"/>
+          <w:sz w:val="24"/>
+          <w:szCs w:val="24"/>
+        </w:rPr>
+        <w:t xml:space="preserve"> </w:t>
+      </w:r>
+      <w:hyperlink r:id="rId5" w:anchor="user309_7mUU8n6DPE_2.py" w:history="1">
         <w:r>
           <w:rPr>
             <w:rStyle w:val="Hyperlink"/>
@@ -112,7 +120,61 @@
             <w:sz w:val="24"/>
             <w:szCs w:val="24"/>
           </w:rPr>
-          <w:t>https://py3.codeskulptor.org/#user309_Dpa7N6GJNa5xeKv.py</w:t>
+          <w:t>https://py3</w:t>
+        </w:r>
+        <w:r>
+          <w:rPr>
+            <w:rStyle w:val="Hyperlink"/>
+            <w:rFonts w:ascii="Times New Roman" w:hAnsi="Times New Roman" w:cs="Times New Roman"/>
+            <w:sz w:val="24"/>
+            <w:szCs w:val="24"/>
+          </w:rPr>
+          <w:t>.</w:t>
+        </w:r>
+        <w:r>
+          <w:rPr>
+            <w:rStyle w:val="Hyperlink"/>
+            <w:rFonts w:ascii="Times New Roman" w:hAnsi="Times New Roman" w:cs="Times New Roman"/>
+            <w:sz w:val="24"/>
+            <w:szCs w:val="24"/>
+          </w:rPr>
+          <w:t>codeskulptor.org/#</w:t>
+        </w:r>
+        <w:r>
+          <w:rPr>
+            <w:rStyle w:val="Hyperlink"/>
+            <w:rFonts w:ascii="Times New Roman" w:hAnsi="Times New Roman" w:cs="Times New Roman"/>
+            <w:sz w:val="24"/>
+            <w:szCs w:val="24"/>
+          </w:rPr>
+          <w:t>u</w:t>
+        </w:r>
+        <w:r>
+          <w:rPr>
+            <w:rStyle w:val="Hyperlink"/>
+            <w:rFonts w:ascii="Times New Roman" w:hAnsi="Times New Roman" w:cs="Times New Roman"/>
+            <w:sz w:val="24"/>
+            <w:szCs w:val="24"/>
+          </w:rPr>
+          <w:t>ser309_7mU</w:t>
+        </w:r>
+        <w:r>
+          <w:rPr>
+            <w:rStyle w:val="Hyperlink"/>
+            <w:rFonts w:ascii="Times New Roman" w:hAnsi="Times New Roman" w:cs="Times New Roman"/>
+            <w:sz w:val="24"/>
+            <w:szCs w:val="24"/>
+          </w:rPr>
+          <w:t>U</w:t>
+        </w:r>
+        <w:r>
+          <w:rPr>
+            <w:rStyle w:val="Hyperlink"/>
+            <w:rFonts w:ascii="Times New Roman" w:hAnsi="Times New Roman" w:cs="Times New Roman"/>
+            <w:sz w:val="24"/>
+            <w:szCs w:val="24"/>
+          </w:rPr>
+          <w:t>8n6DPE_2.py</w:t>
         </w:r>
       </w:hyperlink>
     </w:p>
@@ -2155,6 +2217,18 @@
       <w:shd w:val="clear" w:color="auto" w:fill="E1DFDD"/>
     </w:rPr>
   </w:style>
+  <w:style w:type="character" w:styleId="FollowedHyperlink">
+    <w:name w:val="FollowedHyperlink"/>
+    <w:basedOn w:val="DefaultParagraphFont"/>
+    <w:uiPriority w:val="99"/>
+    <w:semiHidden/>
+    <w:unhideWhenUsed/>
+    <w:rsid w:val="00B45FA8"/>
+    <w:rPr>
+      <w:color w:val="96607D" w:themeColor="followedHyperlink"/>
+      <w:u w:val="single"/>
+    </w:rPr>
+  </w:style>
 </w:styles>
 </file>
 

</xml_diff>